<commit_message>
feat: agregamos contenido a avances
</commit_message>
<xml_diff>
--- a/Electronica de potencia/Variadores/Avances.docx
+++ b/Electronica de potencia/Variadores/Avances.docx
@@ -160,6 +160,171 @@
           <w:lang w:val="es-419"/>
         </w:rPr>
         <w:t>Probamos el control por borneras y mediante las entradas digitales conectadas switches pudimos controlar el encendido, cambio de sentido y una detención de emergencia del motor.</w:t>
+      </w:r>
+    </w:p>
+    <w:p>
+      <w:pPr>
+        <w:rPr>
+          <w:lang w:val="es-419"/>
+        </w:rPr>
+      </w:pPr>
+      <w:r>
+        <w:rPr>
+          <w:lang w:val="es-419"/>
+        </w:rPr>
+        <w:t>Hasta la fecha de hoy 28/5 los avances fueron:</w:t>
+      </w:r>
+    </w:p>
+    <w:p>
+      <w:pPr>
+        <w:pStyle w:val="Prrafodelista"/>
+        <w:numPr>
+          <w:ilvl w:val="0"/>
+          <w:numId w:val="2"/>
+        </w:numPr>
+        <w:rPr>
+          <w:lang w:val="es-419"/>
+        </w:rPr>
+      </w:pPr>
+      <w:r>
+        <w:rPr>
+          <w:lang w:val="es-419"/>
+        </w:rPr>
+        <w:t xml:space="preserve">Probamos utilizar el protocolo </w:t>
+      </w:r>
+      <w:proofErr w:type="spellStart"/>
+      <w:r>
+        <w:rPr>
+          <w:lang w:val="es-419"/>
+        </w:rPr>
+        <w:t>modbus</w:t>
+      </w:r>
+      <w:proofErr w:type="spellEnd"/>
+      <w:r>
+        <w:rPr>
+          <w:lang w:val="es-419"/>
+        </w:rPr>
+        <w:t xml:space="preserve"> con 485.</w:t>
+      </w:r>
+    </w:p>
+    <w:p>
+      <w:pPr>
+        <w:pStyle w:val="Prrafodelista"/>
+        <w:numPr>
+          <w:ilvl w:val="0"/>
+          <w:numId w:val="2"/>
+        </w:numPr>
+        <w:rPr>
+          <w:lang w:val="es-419"/>
+        </w:rPr>
+      </w:pPr>
+      <w:r>
+        <w:rPr>
+          <w:lang w:val="es-419"/>
+        </w:rPr>
+        <w:t>Llego el conversor de TTL a 485 y lo probamos con una ESP32.</w:t>
+      </w:r>
+    </w:p>
+    <w:p>
+      <w:pPr>
+        <w:pStyle w:val="Prrafodelista"/>
+        <w:numPr>
+          <w:ilvl w:val="0"/>
+          <w:numId w:val="2"/>
+        </w:numPr>
+        <w:rPr>
+          <w:lang w:val="es-419"/>
+        </w:rPr>
+      </w:pPr>
+      <w:r>
+        <w:rPr>
+          <w:lang w:val="es-419"/>
+        </w:rPr>
+        <w:t xml:space="preserve">No logramos que haya una comunicación entre el variador GTAKE y el microcontrolador, ya que no teníamos el mapeo de </w:t>
+      </w:r>
+      <w:proofErr w:type="spellStart"/>
+      <w:r>
+        <w:rPr>
+          <w:lang w:val="es-419"/>
+        </w:rPr>
+        <w:t>modbus</w:t>
+      </w:r>
+      <w:proofErr w:type="spellEnd"/>
+      <w:r>
+        <w:rPr>
+          <w:lang w:val="es-419"/>
+        </w:rPr>
+        <w:t xml:space="preserve"> del variador.</w:t>
+      </w:r>
+    </w:p>
+    <w:p>
+      <w:pPr>
+        <w:pStyle w:val="Prrafodelista"/>
+        <w:numPr>
+          <w:ilvl w:val="0"/>
+          <w:numId w:val="2"/>
+        </w:numPr>
+        <w:rPr>
+          <w:lang w:val="es-419"/>
+        </w:rPr>
+      </w:pPr>
+      <w:r>
+        <w:rPr>
+          <w:lang w:val="es-419"/>
+        </w:rPr>
+        <w:t xml:space="preserve">Hablamos con un trabajador de servicio técnico de GTAKE para preguntarle sobre el mapeo de </w:t>
+      </w:r>
+      <w:proofErr w:type="spellStart"/>
+      <w:r>
+        <w:rPr>
+          <w:lang w:val="es-419"/>
+        </w:rPr>
+        <w:t>modbus</w:t>
+      </w:r>
+      <w:proofErr w:type="spellEnd"/>
+      <w:r>
+        <w:rPr>
+          <w:lang w:val="es-419"/>
+        </w:rPr>
+        <w:t xml:space="preserve"> de nuestro variador </w:t>
+      </w:r>
+      <w:r>
+        <w:rPr>
+          <w:lang w:val="es-419"/>
+        </w:rPr>
+        <w:t xml:space="preserve">y no nos supieron responder, nos </w:t>
+      </w:r>
+      <w:proofErr w:type="spellStart"/>
+      <w:r>
+        <w:rPr>
+          <w:lang w:val="es-419"/>
+        </w:rPr>
+        <w:t>dijieron</w:t>
+      </w:r>
+      <w:proofErr w:type="spellEnd"/>
+      <w:r>
+        <w:rPr>
+          <w:lang w:val="es-419"/>
+        </w:rPr>
+        <w:t xml:space="preserve"> que iban a consultar con los proveedores de china y nos iban a dar una respuesta en un largo plazo de tiempo.</w:t>
+      </w:r>
+    </w:p>
+    <w:p>
+      <w:pPr>
+        <w:pStyle w:val="Prrafodelista"/>
+        <w:numPr>
+          <w:ilvl w:val="0"/>
+          <w:numId w:val="2"/>
+        </w:numPr>
+        <w:rPr>
+          <w:lang w:val="es-419"/>
+        </w:rPr>
+      </w:pPr>
+      <w:r>
+        <w:rPr>
+          <w:lang w:val="es-419"/>
+        </w:rPr>
+        <w:t xml:space="preserve">Se nos ocurrió cambiar el modo de comunicación y en vez de usar 485 utilizar PWM con las entradas analógicas, al menos en el variador GTAKE porque en el DANFOSS creemos que no vamos a tener problemas. </w:t>
       </w:r>
     </w:p>
     <w:sectPr>
@@ -287,8 +452,124 @@
       </w:rPr>
     </w:lvl>
   </w:abstractNum>
+  <w:abstractNum w:abstractNumId="1" w15:restartNumberingAfterBreak="0">
+    <w:nsid w:val="6DDF493B"/>
+    <w:multiLevelType w:val="hybridMultilevel"/>
+    <w:tmpl w:val="66309712"/>
+    <w:lvl w:ilvl="0" w:tplc="2C0A0001">
+      <w:start w:val="1"/>
+      <w:numFmt w:val="bullet"/>
+      <w:lvlText w:val=""/>
+      <w:lvlJc w:val="left"/>
+      <w:pPr>
+        <w:ind w:left="720" w:hanging="360"/>
+      </w:pPr>
+      <w:rPr>
+        <w:rFonts w:ascii="Symbol" w:hAnsi="Symbol" w:hint="default"/>
+      </w:rPr>
+    </w:lvl>
+    <w:lvl w:ilvl="1" w:tplc="2C0A0003" w:tentative="1">
+      <w:start w:val="1"/>
+      <w:numFmt w:val="bullet"/>
+      <w:lvlText w:val="o"/>
+      <w:lvlJc w:val="left"/>
+      <w:pPr>
+        <w:ind w:left="1440" w:hanging="360"/>
+      </w:pPr>
+      <w:rPr>
+        <w:rFonts w:ascii="Courier New" w:hAnsi="Courier New" w:cs="Courier New" w:hint="default"/>
+      </w:rPr>
+    </w:lvl>
+    <w:lvl w:ilvl="2" w:tplc="2C0A0005" w:tentative="1">
+      <w:start w:val="1"/>
+      <w:numFmt w:val="bullet"/>
+      <w:lvlText w:val=""/>
+      <w:lvlJc w:val="left"/>
+      <w:pPr>
+        <w:ind w:left="2160" w:hanging="360"/>
+      </w:pPr>
+      <w:rPr>
+        <w:rFonts w:ascii="Wingdings" w:hAnsi="Wingdings" w:hint="default"/>
+      </w:rPr>
+    </w:lvl>
+    <w:lvl w:ilvl="3" w:tplc="2C0A0001" w:tentative="1">
+      <w:start w:val="1"/>
+      <w:numFmt w:val="bullet"/>
+      <w:lvlText w:val=""/>
+      <w:lvlJc w:val="left"/>
+      <w:pPr>
+        <w:ind w:left="2880" w:hanging="360"/>
+      </w:pPr>
+      <w:rPr>
+        <w:rFonts w:ascii="Symbol" w:hAnsi="Symbol" w:hint="default"/>
+      </w:rPr>
+    </w:lvl>
+    <w:lvl w:ilvl="4" w:tplc="2C0A0003" w:tentative="1">
+      <w:start w:val="1"/>
+      <w:numFmt w:val="bullet"/>
+      <w:lvlText w:val="o"/>
+      <w:lvlJc w:val="left"/>
+      <w:pPr>
+        <w:ind w:left="3600" w:hanging="360"/>
+      </w:pPr>
+      <w:rPr>
+        <w:rFonts w:ascii="Courier New" w:hAnsi="Courier New" w:cs="Courier New" w:hint="default"/>
+      </w:rPr>
+    </w:lvl>
+    <w:lvl w:ilvl="5" w:tplc="2C0A0005" w:tentative="1">
+      <w:start w:val="1"/>
+      <w:numFmt w:val="bullet"/>
+      <w:lvlText w:val=""/>
+      <w:lvlJc w:val="left"/>
+      <w:pPr>
+        <w:ind w:left="4320" w:hanging="360"/>
+      </w:pPr>
+      <w:rPr>
+        <w:rFonts w:ascii="Wingdings" w:hAnsi="Wingdings" w:hint="default"/>
+      </w:rPr>
+    </w:lvl>
+    <w:lvl w:ilvl="6" w:tplc="2C0A0001" w:tentative="1">
+      <w:start w:val="1"/>
+      <w:numFmt w:val="bullet"/>
+      <w:lvlText w:val=""/>
+      <w:lvlJc w:val="left"/>
+      <w:pPr>
+        <w:ind w:left="5040" w:hanging="360"/>
+      </w:pPr>
+      <w:rPr>
+        <w:rFonts w:ascii="Symbol" w:hAnsi="Symbol" w:hint="default"/>
+      </w:rPr>
+    </w:lvl>
+    <w:lvl w:ilvl="7" w:tplc="2C0A0003" w:tentative="1">
+      <w:start w:val="1"/>
+      <w:numFmt w:val="bullet"/>
+      <w:lvlText w:val="o"/>
+      <w:lvlJc w:val="left"/>
+      <w:pPr>
+        <w:ind w:left="5760" w:hanging="360"/>
+      </w:pPr>
+      <w:rPr>
+        <w:rFonts w:ascii="Courier New" w:hAnsi="Courier New" w:cs="Courier New" w:hint="default"/>
+      </w:rPr>
+    </w:lvl>
+    <w:lvl w:ilvl="8" w:tplc="2C0A0005" w:tentative="1">
+      <w:start w:val="1"/>
+      <w:numFmt w:val="bullet"/>
+      <w:lvlText w:val=""/>
+      <w:lvlJc w:val="left"/>
+      <w:pPr>
+        <w:ind w:left="6480" w:hanging="360"/>
+      </w:pPr>
+      <w:rPr>
+        <w:rFonts w:ascii="Wingdings" w:hAnsi="Wingdings" w:hint="default"/>
+      </w:rPr>
+    </w:lvl>
+  </w:abstractNum>
   <w:num w:numId="1" w16cid:durableId="1101683138">
     <w:abstractNumId w:val="0"/>
+  </w:num>
+  <w:num w:numId="2" w16cid:durableId="1834293542">
+    <w:abstractNumId w:val="1"/>
   </w:num>
 </w:numbering>
 </file>

</xml_diff>

<commit_message>
feat añado cambios realizados hasta la fecha
</commit_message>
<xml_diff>
--- a/Electronica de potencia/Variadores/Avances.docx
+++ b/Electronica de potencia/Variadores/Avances.docx
@@ -325,6 +325,188 @@
           <w:lang w:val="es-419"/>
         </w:rPr>
         <w:t xml:space="preserve">Se nos ocurrió cambiar el modo de comunicación y en vez de usar 485 utilizar PWM con las entradas analógicas, al menos en el variador GTAKE porque en el DANFOSS creemos que no vamos a tener problemas. </w:t>
+      </w:r>
+    </w:p>
+    <w:p>
+      <w:pPr>
+        <w:rPr>
+          <w:lang w:val="es-419"/>
+        </w:rPr>
+      </w:pPr>
+      <w:r>
+        <w:rPr>
+          <w:lang w:val="es-419"/>
+        </w:rPr>
+        <w:t>Hasta la fecha de hoy</w:t>
+      </w:r>
+      <w:r>
+        <w:rPr>
+          <w:lang w:val="es-419"/>
+        </w:rPr>
+        <w:t xml:space="preserve"> 17/</w:t>
+      </w:r>
+      <w:r>
+        <w:rPr>
+          <w:lang w:val="es-419"/>
+        </w:rPr>
+        <w:t>06</w:t>
+      </w:r>
+      <w:r>
+        <w:rPr>
+          <w:lang w:val="es-419"/>
+        </w:rPr>
+        <w:t xml:space="preserve"> los </w:t>
+      </w:r>
+      <w:r>
+        <w:rPr>
+          <w:lang w:val="es-419"/>
+        </w:rPr>
+        <w:t>avances fueron</w:t>
+      </w:r>
+      <w:r>
+        <w:rPr>
+          <w:lang w:val="es-419"/>
+        </w:rPr>
+        <w:t>:</w:t>
+      </w:r>
+    </w:p>
+    <w:p>
+      <w:pPr>
+        <w:pStyle w:val="Prrafodelista"/>
+        <w:numPr>
+          <w:ilvl w:val="0"/>
+          <w:numId w:val="3"/>
+        </w:numPr>
+        <w:rPr>
+          <w:lang w:val="es-419"/>
+        </w:rPr>
+      </w:pPr>
+      <w:r>
+        <w:rPr>
+          <w:lang w:val="es-419"/>
+        </w:rPr>
+        <w:t>Logramos</w:t>
+      </w:r>
+      <w:r>
+        <w:rPr>
+          <w:lang w:val="es-419"/>
+        </w:rPr>
+        <w:t xml:space="preserve"> descargar el software de Danfoss para parametrizar </w:t>
+      </w:r>
+      <w:r>
+        <w:rPr>
+          <w:lang w:val="es-419"/>
+        </w:rPr>
+        <w:t>desde el mismo</w:t>
+      </w:r>
+      <w:r>
+        <w:rPr>
+          <w:lang w:val="es-419"/>
+        </w:rPr>
+        <w:t>.</w:t>
+      </w:r>
+    </w:p>
+    <w:p>
+      <w:pPr>
+        <w:pStyle w:val="Prrafodelista"/>
+        <w:numPr>
+          <w:ilvl w:val="0"/>
+          <w:numId w:val="3"/>
+        </w:numPr>
+        <w:rPr>
+          <w:lang w:val="es-419"/>
+        </w:rPr>
+      </w:pPr>
+      <w:r>
+        <w:rPr>
+          <w:lang w:val="es-419"/>
+        </w:rPr>
+        <w:t>Conseguimos las licencias para poder utilizar el software profesionalmente.</w:t>
+      </w:r>
+    </w:p>
+    <w:p>
+      <w:pPr>
+        <w:pStyle w:val="Prrafodelista"/>
+        <w:numPr>
+          <w:ilvl w:val="0"/>
+          <w:numId w:val="3"/>
+        </w:numPr>
+        <w:rPr>
+          <w:lang w:val="es-419"/>
+        </w:rPr>
+      </w:pPr>
+      <w:r>
+        <w:rPr>
+          <w:lang w:val="es-419"/>
+        </w:rPr>
+        <w:t>Parametrizamos el variador mediante el software nuevo.</w:t>
+      </w:r>
+    </w:p>
+    <w:p>
+      <w:pPr>
+        <w:pStyle w:val="Prrafodelista"/>
+        <w:numPr>
+          <w:ilvl w:val="0"/>
+          <w:numId w:val="3"/>
+        </w:numPr>
+        <w:rPr>
+          <w:lang w:val="es-419"/>
+        </w:rPr>
+      </w:pPr>
+      <w:r>
+        <w:rPr>
+          <w:lang w:val="es-419"/>
+        </w:rPr>
+        <w:t>Logramos movilizar la estructura con los variadore</w:t>
+      </w:r>
+      <w:r>
+        <w:rPr>
+          <w:lang w:val="es-419"/>
+        </w:rPr>
+        <w:t xml:space="preserve">s recibiendo ordenes </w:t>
+      </w:r>
+      <w:r>
+        <w:rPr>
+          <w:lang w:val="es-419"/>
+        </w:rPr>
+        <w:t xml:space="preserve">un </w:t>
+      </w:r>
+      <w:r>
+        <w:rPr>
+          <w:lang w:val="es-419"/>
+        </w:rPr>
+        <w:t>microcontrolador</w:t>
+      </w:r>
+      <w:r>
+        <w:rPr>
+          <w:lang w:val="es-419"/>
+        </w:rPr>
+        <w:t>.</w:t>
+      </w:r>
+    </w:p>
+    <w:p>
+      <w:pPr>
+        <w:pStyle w:val="Prrafodelista"/>
+        <w:numPr>
+          <w:ilvl w:val="0"/>
+          <w:numId w:val="3"/>
+        </w:numPr>
+        <w:rPr>
+          <w:lang w:val="es-419"/>
+        </w:rPr>
+      </w:pPr>
+      <w:r>
+        <w:rPr>
+          <w:lang w:val="es-419"/>
+        </w:rPr>
+        <w:lastRenderedPageBreak/>
+        <w:t xml:space="preserve"> </w:t>
+      </w:r>
+      <w:r>
+        <w:rPr>
+          <w:lang w:val="es-419"/>
+        </w:rPr>
+        <w:t xml:space="preserve">Probamos conectar el sensor MPU a la estructura para medir su ángulo y controlar la posición con los variadores mediante código.  </w:t>
       </w:r>
     </w:p>
     <w:sectPr>
@@ -453,6 +635,119 @@
     </w:lvl>
   </w:abstractNum>
   <w:abstractNum w:abstractNumId="1" w15:restartNumberingAfterBreak="0">
+    <w:nsid w:val="3F8C25D7"/>
+    <w:multiLevelType w:val="hybridMultilevel"/>
+    <w:tmpl w:val="D396D5E4"/>
+    <w:lvl w:ilvl="0" w:tplc="2C0A0001">
+      <w:start w:val="1"/>
+      <w:numFmt w:val="bullet"/>
+      <w:lvlText w:val=""/>
+      <w:lvlJc w:val="left"/>
+      <w:pPr>
+        <w:ind w:left="720" w:hanging="360"/>
+      </w:pPr>
+      <w:rPr>
+        <w:rFonts w:ascii="Symbol" w:hAnsi="Symbol" w:hint="default"/>
+      </w:rPr>
+    </w:lvl>
+    <w:lvl w:ilvl="1" w:tplc="2C0A0003" w:tentative="1">
+      <w:start w:val="1"/>
+      <w:numFmt w:val="bullet"/>
+      <w:lvlText w:val="o"/>
+      <w:lvlJc w:val="left"/>
+      <w:pPr>
+        <w:ind w:left="1440" w:hanging="360"/>
+      </w:pPr>
+      <w:rPr>
+        <w:rFonts w:ascii="Courier New" w:hAnsi="Courier New" w:cs="Courier New" w:hint="default"/>
+      </w:rPr>
+    </w:lvl>
+    <w:lvl w:ilvl="2" w:tplc="2C0A0005" w:tentative="1">
+      <w:start w:val="1"/>
+      <w:numFmt w:val="bullet"/>
+      <w:lvlText w:val=""/>
+      <w:lvlJc w:val="left"/>
+      <w:pPr>
+        <w:ind w:left="2160" w:hanging="360"/>
+      </w:pPr>
+      <w:rPr>
+        <w:rFonts w:ascii="Wingdings" w:hAnsi="Wingdings" w:hint="default"/>
+      </w:rPr>
+    </w:lvl>
+    <w:lvl w:ilvl="3" w:tplc="2C0A0001" w:tentative="1">
+      <w:start w:val="1"/>
+      <w:numFmt w:val="bullet"/>
+      <w:lvlText w:val=""/>
+      <w:lvlJc w:val="left"/>
+      <w:pPr>
+        <w:ind w:left="2880" w:hanging="360"/>
+      </w:pPr>
+      <w:rPr>
+        <w:rFonts w:ascii="Symbol" w:hAnsi="Symbol" w:hint="default"/>
+      </w:rPr>
+    </w:lvl>
+    <w:lvl w:ilvl="4" w:tplc="2C0A0003" w:tentative="1">
+      <w:start w:val="1"/>
+      <w:numFmt w:val="bullet"/>
+      <w:lvlText w:val="o"/>
+      <w:lvlJc w:val="left"/>
+      <w:pPr>
+        <w:ind w:left="3600" w:hanging="360"/>
+      </w:pPr>
+      <w:rPr>
+        <w:rFonts w:ascii="Courier New" w:hAnsi="Courier New" w:cs="Courier New" w:hint="default"/>
+      </w:rPr>
+    </w:lvl>
+    <w:lvl w:ilvl="5" w:tplc="2C0A0005" w:tentative="1">
+      <w:start w:val="1"/>
+      <w:numFmt w:val="bullet"/>
+      <w:lvlText w:val=""/>
+      <w:lvlJc w:val="left"/>
+      <w:pPr>
+        <w:ind w:left="4320" w:hanging="360"/>
+      </w:pPr>
+      <w:rPr>
+        <w:rFonts w:ascii="Wingdings" w:hAnsi="Wingdings" w:hint="default"/>
+      </w:rPr>
+    </w:lvl>
+    <w:lvl w:ilvl="6" w:tplc="2C0A0001" w:tentative="1">
+      <w:start w:val="1"/>
+      <w:numFmt w:val="bullet"/>
+      <w:lvlText w:val=""/>
+      <w:lvlJc w:val="left"/>
+      <w:pPr>
+        <w:ind w:left="5040" w:hanging="360"/>
+      </w:pPr>
+      <w:rPr>
+        <w:rFonts w:ascii="Symbol" w:hAnsi="Symbol" w:hint="default"/>
+      </w:rPr>
+    </w:lvl>
+    <w:lvl w:ilvl="7" w:tplc="2C0A0003" w:tentative="1">
+      <w:start w:val="1"/>
+      <w:numFmt w:val="bullet"/>
+      <w:lvlText w:val="o"/>
+      <w:lvlJc w:val="left"/>
+      <w:pPr>
+        <w:ind w:left="5760" w:hanging="360"/>
+      </w:pPr>
+      <w:rPr>
+        <w:rFonts w:ascii="Courier New" w:hAnsi="Courier New" w:cs="Courier New" w:hint="default"/>
+      </w:rPr>
+    </w:lvl>
+    <w:lvl w:ilvl="8" w:tplc="2C0A0005" w:tentative="1">
+      <w:start w:val="1"/>
+      <w:numFmt w:val="bullet"/>
+      <w:lvlText w:val=""/>
+      <w:lvlJc w:val="left"/>
+      <w:pPr>
+        <w:ind w:left="6480" w:hanging="360"/>
+      </w:pPr>
+      <w:rPr>
+        <w:rFonts w:ascii="Wingdings" w:hAnsi="Wingdings" w:hint="default"/>
+      </w:rPr>
+    </w:lvl>
+  </w:abstractNum>
+  <w:abstractNum w:abstractNumId="2" w15:restartNumberingAfterBreak="0">
     <w:nsid w:val="6DDF493B"/>
     <w:multiLevelType w:val="hybridMultilevel"/>
     <w:tmpl w:val="66309712"/>
@@ -569,6 +864,9 @@
     <w:abstractNumId w:val="0"/>
   </w:num>
   <w:num w:numId="2" w16cid:durableId="1834293542">
+    <w:abstractNumId w:val="2"/>
+  </w:num>
+  <w:num w:numId="3" w16cid:durableId="2123063246">
     <w:abstractNumId w:val="1"/>
   </w:num>
 </w:numbering>

</xml_diff>